<commit_message>
TS PP 6.3 and TS 6 Corrections 20/06/2021
</commit_message>
<xml_diff>
--- a/TS-Padam/TS-6.3/TS 6.3 Sanskrit Pada Paatam Corrections.docx
+++ b/TS-Padam/TS-6.3/TS 6.3 Sanskrit Pada Paatam Corrections.docx
@@ -1,6 +1,6 @@
 
 <file path=word/document.xml><?xml version="1.0" encoding="utf-8"?>
-<w:document xmlns:wpc="http://schemas.microsoft.com/office/word/2010/wordprocessingCanvas" xmlns:cx="http://schemas.microsoft.com/office/drawing/2014/chartex" xmlns:cx1="http://schemas.microsoft.com/office/drawing/2015/9/8/chartex" xmlns:mc="http://schemas.openxmlformats.org/markup-compatibility/2006" xmlns:o="urn:schemas-microsoft-com:office:office" xmlns:r="http://schemas.openxmlformats.org/officeDocument/2006/relationships" xmlns:m="http://schemas.openxmlformats.org/officeDocument/2006/math" xmlns:v="urn:schemas-microsoft-com:vml" xmlns:wp14="http://schemas.microsoft.com/office/word/2010/wordprocessingDrawing" xmlns:wp="http://schemas.openxmlformats.org/drawingml/2006/wordprocessingDrawing" xmlns:w10="urn:schemas-microsoft-com:office:word" xmlns:w="http://schemas.openxmlformats.org/wordprocessingml/2006/main" xmlns:w14="http://schemas.microsoft.com/office/word/2010/wordml" xmlns:w15="http://schemas.microsoft.com/office/word/2012/wordml" xmlns:w16se="http://schemas.microsoft.com/office/word/2015/wordml/symex" xmlns:wpg="http://schemas.microsoft.com/office/word/2010/wordprocessingGroup" xmlns:wpi="http://schemas.microsoft.com/office/word/2010/wordprocessingInk" xmlns:wne="http://schemas.microsoft.com/office/word/2006/wordml" xmlns:wps="http://schemas.microsoft.com/office/word/2010/wordprocessingShape" mc:Ignorable="w14 w15 w16se wp14">
+<w:document xmlns:wpc="http://schemas.microsoft.com/office/word/2010/wordprocessingCanvas" xmlns:cx="http://schemas.microsoft.com/office/drawing/2014/chartex" xmlns:cx1="http://schemas.microsoft.com/office/drawing/2015/9/8/chartex" xmlns:cx2="http://schemas.microsoft.com/office/drawing/2015/10/21/chartex" xmlns:cx3="http://schemas.microsoft.com/office/drawing/2016/5/9/chartex" xmlns:cx4="http://schemas.microsoft.com/office/drawing/2016/5/10/chartex" xmlns:cx5="http://schemas.microsoft.com/office/drawing/2016/5/11/chartex" xmlns:cx6="http://schemas.microsoft.com/office/drawing/2016/5/12/chartex" xmlns:cx7="http://schemas.microsoft.com/office/drawing/2016/5/13/chartex" xmlns:cx8="http://schemas.microsoft.com/office/drawing/2016/5/14/chartex" xmlns:mc="http://schemas.openxmlformats.org/markup-compatibility/2006" xmlns:aink="http://schemas.microsoft.com/office/drawing/2016/ink" xmlns:am3d="http://schemas.microsoft.com/office/drawing/2017/model3d" xmlns:o="urn:schemas-microsoft-com:office:office" xmlns:r="http://schemas.openxmlformats.org/officeDocument/2006/relationships" xmlns:m="http://schemas.openxmlformats.org/officeDocument/2006/math" xmlns:v="urn:schemas-microsoft-com:vml" xmlns:wp14="http://schemas.microsoft.com/office/word/2010/wordprocessingDrawing" xmlns:wp="http://schemas.openxmlformats.org/drawingml/2006/wordprocessingDrawing" xmlns:w10="urn:schemas-microsoft-com:office:word" xmlns:w="http://schemas.openxmlformats.org/wordprocessingml/2006/main" xmlns:w14="http://schemas.microsoft.com/office/word/2010/wordml" xmlns:w15="http://schemas.microsoft.com/office/word/2012/wordml" xmlns:w16cex="http://schemas.microsoft.com/office/word/2018/wordml/cex" xmlns:w16cid="http://schemas.microsoft.com/office/word/2016/wordml/cid" xmlns:w16="http://schemas.microsoft.com/office/word/2018/wordml" xmlns:w16sdtdh="http://schemas.microsoft.com/office/word/2020/wordml/sdtdatahash" xmlns:w16se="http://schemas.microsoft.com/office/word/2015/wordml/symex" xmlns:wpg="http://schemas.microsoft.com/office/word/2010/wordprocessingGroup" xmlns:wpi="http://schemas.microsoft.com/office/word/2010/wordprocessingInk" xmlns:wne="http://schemas.microsoft.com/office/word/2006/wordml" xmlns:wps="http://schemas.microsoft.com/office/word/2010/wordprocessingShape" mc:Ignorable="w14 w15 w16se w16cid w16 w16cex w16sdtdh wp14">
   <w:body>
     <w:p>
       <w:pPr>
@@ -21,51 +21,7 @@
           <w:szCs w:val="32"/>
           <w:u w:val="single"/>
         </w:rPr>
-        <w:t xml:space="preserve">TS </w:t>
-      </w:r>
-      <w:proofErr w:type="spellStart"/>
-      <w:r>
-        <w:rPr>
-          <w:b/>
-          <w:bCs/>
-          <w:sz w:val="32"/>
-          <w:szCs w:val="32"/>
-          <w:u w:val="single"/>
-        </w:rPr>
-        <w:t>Pada</w:t>
-      </w:r>
-      <w:proofErr w:type="spellEnd"/>
-      <w:r>
-        <w:rPr>
-          <w:b/>
-          <w:bCs/>
-          <w:sz w:val="32"/>
-          <w:szCs w:val="32"/>
-          <w:u w:val="single"/>
-        </w:rPr>
-        <w:t xml:space="preserve"> </w:t>
-      </w:r>
-      <w:proofErr w:type="spellStart"/>
-      <w:r>
-        <w:rPr>
-          <w:b/>
-          <w:bCs/>
-          <w:sz w:val="32"/>
-          <w:szCs w:val="32"/>
-          <w:u w:val="single"/>
-        </w:rPr>
-        <w:t>Paatam</w:t>
-      </w:r>
-      <w:proofErr w:type="spellEnd"/>
-      <w:r>
-        <w:rPr>
-          <w:b/>
-          <w:bCs/>
-          <w:sz w:val="32"/>
-          <w:szCs w:val="32"/>
-          <w:u w:val="single"/>
-        </w:rPr>
-        <w:t xml:space="preserve"> – TS 6.3 Sanskrit co</w:t>
+        <w:t>TS Pada Paatam – TS 6.3 Sanskrit co</w:t>
       </w:r>
       <w:r>
         <w:rPr>
@@ -315,20 +271,8 @@
                 <w:sz w:val="28"/>
                 <w:szCs w:val="28"/>
               </w:rPr>
-              <w:t xml:space="preserve"> - </w:t>
-            </w:r>
-            <w:proofErr w:type="spellStart"/>
-            <w:r>
-              <w:rPr>
-                <w:rFonts w:cs="Arial"/>
-                <w:b/>
-                <w:bCs/>
-                <w:sz w:val="28"/>
-                <w:szCs w:val="28"/>
-              </w:rPr>
-              <w:t>Padam</w:t>
-            </w:r>
-            <w:proofErr w:type="spellEnd"/>
+              <w:t xml:space="preserve"> - Padam</w:t>
+            </w:r>
           </w:p>
           <w:p>
             <w:pPr>
@@ -345,7 +289,6 @@
                 <w:szCs w:val="28"/>
               </w:rPr>
             </w:pPr>
-            <w:proofErr w:type="spellStart"/>
             <w:r>
               <w:rPr>
                 <w:rFonts w:cs="Arial"/>
@@ -354,18 +297,7 @@
                 <w:sz w:val="28"/>
                 <w:szCs w:val="28"/>
               </w:rPr>
-              <w:t>Padam</w:t>
-            </w:r>
-            <w:proofErr w:type="spellEnd"/>
-            <w:r>
-              <w:rPr>
-                <w:rFonts w:cs="Arial"/>
-                <w:b/>
-                <w:bCs/>
-                <w:sz w:val="28"/>
-                <w:szCs w:val="28"/>
-              </w:rPr>
-              <w:t xml:space="preserve"> No. 34</w:t>
+              <w:t>Padam No. 34</w:t>
             </w:r>
           </w:p>
           <w:p>
@@ -780,20 +712,8 @@
                 <w:sz w:val="28"/>
                 <w:szCs w:val="28"/>
               </w:rPr>
-              <w:t xml:space="preserve"> - </w:t>
-            </w:r>
-            <w:proofErr w:type="spellStart"/>
-            <w:r>
-              <w:rPr>
-                <w:rFonts w:cs="Arial"/>
-                <w:b/>
-                <w:bCs/>
-                <w:sz w:val="28"/>
-                <w:szCs w:val="28"/>
-              </w:rPr>
-              <w:t>Padam</w:t>
-            </w:r>
-            <w:proofErr w:type="spellEnd"/>
+              <w:t xml:space="preserve"> - Padam</w:t>
+            </w:r>
           </w:p>
           <w:p>
             <w:pPr>
@@ -810,7 +730,6 @@
                 <w:szCs w:val="28"/>
               </w:rPr>
             </w:pPr>
-            <w:proofErr w:type="spellStart"/>
             <w:r>
               <w:rPr>
                 <w:rFonts w:cs="Arial"/>
@@ -819,18 +738,7 @@
                 <w:sz w:val="28"/>
                 <w:szCs w:val="28"/>
               </w:rPr>
-              <w:t>Padam</w:t>
-            </w:r>
-            <w:proofErr w:type="spellEnd"/>
-            <w:r>
-              <w:rPr>
-                <w:rFonts w:cs="Arial"/>
-                <w:b/>
-                <w:bCs/>
-                <w:sz w:val="28"/>
-                <w:szCs w:val="28"/>
-              </w:rPr>
-              <w:t xml:space="preserve"> No. </w:t>
+              <w:t xml:space="preserve">Padam No. </w:t>
             </w:r>
             <w:r>
               <w:rPr>
@@ -1472,20 +1380,8 @@
                 <w:sz w:val="28"/>
                 <w:szCs w:val="28"/>
               </w:rPr>
-              <w:t xml:space="preserve"> - </w:t>
-            </w:r>
-            <w:proofErr w:type="spellStart"/>
-            <w:r>
-              <w:rPr>
-                <w:rFonts w:cs="Arial"/>
-                <w:b/>
-                <w:bCs/>
-                <w:sz w:val="28"/>
-                <w:szCs w:val="28"/>
-              </w:rPr>
-              <w:t>Padam</w:t>
-            </w:r>
-            <w:proofErr w:type="spellEnd"/>
+              <w:t xml:space="preserve"> - Padam</w:t>
+            </w:r>
           </w:p>
           <w:p>
             <w:pPr>
@@ -1502,7 +1398,6 @@
                 <w:szCs w:val="28"/>
               </w:rPr>
             </w:pPr>
-            <w:proofErr w:type="spellStart"/>
             <w:r>
               <w:rPr>
                 <w:rFonts w:cs="Arial"/>
@@ -1511,18 +1406,7 @@
                 <w:sz w:val="28"/>
                 <w:szCs w:val="28"/>
               </w:rPr>
-              <w:t>Padam</w:t>
-            </w:r>
-            <w:proofErr w:type="spellEnd"/>
-            <w:r>
-              <w:rPr>
-                <w:rFonts w:cs="Arial"/>
-                <w:b/>
-                <w:bCs/>
-                <w:sz w:val="28"/>
-                <w:szCs w:val="28"/>
-              </w:rPr>
-              <w:t xml:space="preserve"> No. </w:t>
+              <w:t xml:space="preserve">Padam No. </w:t>
             </w:r>
             <w:r>
               <w:rPr>
@@ -1902,20 +1786,8 @@
                 <w:sz w:val="28"/>
                 <w:szCs w:val="28"/>
               </w:rPr>
-              <w:t xml:space="preserve"> - </w:t>
-            </w:r>
-            <w:proofErr w:type="spellStart"/>
-            <w:r>
-              <w:rPr>
-                <w:rFonts w:cs="Arial"/>
-                <w:b/>
-                <w:bCs/>
-                <w:sz w:val="28"/>
-                <w:szCs w:val="28"/>
-              </w:rPr>
-              <w:t>Padam</w:t>
-            </w:r>
-            <w:proofErr w:type="spellEnd"/>
+              <w:t xml:space="preserve"> - Padam</w:t>
+            </w:r>
           </w:p>
           <w:p>
             <w:pPr>
@@ -1932,7 +1804,6 @@
                 <w:szCs w:val="28"/>
               </w:rPr>
             </w:pPr>
-            <w:proofErr w:type="spellStart"/>
             <w:r>
               <w:rPr>
                 <w:rFonts w:cs="Arial"/>
@@ -1941,18 +1812,7 @@
                 <w:sz w:val="28"/>
                 <w:szCs w:val="28"/>
               </w:rPr>
-              <w:t>Padam</w:t>
-            </w:r>
-            <w:proofErr w:type="spellEnd"/>
-            <w:r>
-              <w:rPr>
-                <w:rFonts w:cs="Arial"/>
-                <w:b/>
-                <w:bCs/>
-                <w:sz w:val="28"/>
-                <w:szCs w:val="28"/>
-              </w:rPr>
-              <w:t xml:space="preserve"> No. </w:t>
+              <w:t xml:space="preserve">Padam No. </w:t>
             </w:r>
             <w:r>
               <w:rPr>
@@ -2633,20 +2493,8 @@
                 <w:sz w:val="28"/>
                 <w:szCs w:val="28"/>
               </w:rPr>
-              <w:t xml:space="preserve"> - </w:t>
-            </w:r>
-            <w:proofErr w:type="spellStart"/>
-            <w:r>
-              <w:rPr>
-                <w:rFonts w:cs="Arial"/>
-                <w:b/>
-                <w:bCs/>
-                <w:sz w:val="28"/>
-                <w:szCs w:val="28"/>
-              </w:rPr>
-              <w:t>Padam</w:t>
-            </w:r>
-            <w:proofErr w:type="spellEnd"/>
+              <w:t xml:space="preserve"> - Padam</w:t>
+            </w:r>
           </w:p>
           <w:p>
             <w:pPr>
@@ -2663,7 +2511,6 @@
                 <w:szCs w:val="28"/>
               </w:rPr>
             </w:pPr>
-            <w:proofErr w:type="spellStart"/>
             <w:r>
               <w:rPr>
                 <w:rFonts w:cs="Arial"/>
@@ -2672,18 +2519,7 @@
                 <w:sz w:val="28"/>
                 <w:szCs w:val="28"/>
               </w:rPr>
-              <w:t>Padam</w:t>
-            </w:r>
-            <w:proofErr w:type="spellEnd"/>
-            <w:r>
-              <w:rPr>
-                <w:rFonts w:cs="Arial"/>
-                <w:b/>
-                <w:bCs/>
-                <w:sz w:val="28"/>
-                <w:szCs w:val="28"/>
-              </w:rPr>
-              <w:t xml:space="preserve"> No. </w:t>
+              <w:t xml:space="preserve">Padam No. </w:t>
             </w:r>
             <w:r>
               <w:rPr>
@@ -2982,20 +2818,8 @@
                 <w:sz w:val="28"/>
                 <w:szCs w:val="28"/>
               </w:rPr>
-              <w:t xml:space="preserve"> - </w:t>
-            </w:r>
-            <w:proofErr w:type="spellStart"/>
-            <w:r>
-              <w:rPr>
-                <w:rFonts w:cs="Arial"/>
-                <w:b/>
-                <w:bCs/>
-                <w:sz w:val="28"/>
-                <w:szCs w:val="28"/>
-              </w:rPr>
-              <w:t>Padam</w:t>
-            </w:r>
-            <w:proofErr w:type="spellEnd"/>
+              <w:t xml:space="preserve"> - Padam</w:t>
+            </w:r>
           </w:p>
           <w:p>
             <w:pPr>
@@ -3012,7 +2836,6 @@
                 <w:szCs w:val="28"/>
               </w:rPr>
             </w:pPr>
-            <w:proofErr w:type="spellStart"/>
             <w:r>
               <w:rPr>
                 <w:rFonts w:cs="Arial"/>
@@ -3021,18 +2844,7 @@
                 <w:sz w:val="28"/>
                 <w:szCs w:val="28"/>
               </w:rPr>
-              <w:t>Padam</w:t>
-            </w:r>
-            <w:proofErr w:type="spellEnd"/>
-            <w:r>
-              <w:rPr>
-                <w:rFonts w:cs="Arial"/>
-                <w:b/>
-                <w:bCs/>
-                <w:sz w:val="28"/>
-                <w:szCs w:val="28"/>
-              </w:rPr>
-              <w:t xml:space="preserve"> No. </w:t>
+              <w:t xml:space="preserve">Padam No. </w:t>
             </w:r>
             <w:r>
               <w:rPr>
@@ -3704,8 +3516,6 @@
               </w:rPr>
               <w:t>3</w:t>
             </w:r>
-            <w:bookmarkStart w:id="0" w:name="_GoBack"/>
-            <w:bookmarkEnd w:id="0"/>
           </w:p>
           <w:p>
             <w:pPr>
@@ -4081,20 +3891,8 @@
                 <w:sz w:val="28"/>
                 <w:szCs w:val="28"/>
               </w:rPr>
-              <w:t xml:space="preserve"> - </w:t>
-            </w:r>
-            <w:proofErr w:type="spellStart"/>
-            <w:r>
-              <w:rPr>
-                <w:rFonts w:cs="Arial"/>
-                <w:b/>
-                <w:bCs/>
-                <w:sz w:val="28"/>
-                <w:szCs w:val="28"/>
-              </w:rPr>
-              <w:t>Padam</w:t>
-            </w:r>
-            <w:proofErr w:type="spellEnd"/>
+              <w:t xml:space="preserve"> - Padam</w:t>
+            </w:r>
           </w:p>
           <w:p>
             <w:pPr>
@@ -4111,7 +3909,6 @@
                 <w:szCs w:val="28"/>
               </w:rPr>
             </w:pPr>
-            <w:proofErr w:type="spellStart"/>
             <w:r>
               <w:rPr>
                 <w:rFonts w:cs="Arial"/>
@@ -4120,18 +3917,7 @@
                 <w:sz w:val="28"/>
                 <w:szCs w:val="28"/>
               </w:rPr>
-              <w:t>Padam</w:t>
-            </w:r>
-            <w:proofErr w:type="spellEnd"/>
-            <w:r>
-              <w:rPr>
-                <w:rFonts w:cs="Arial"/>
-                <w:b/>
-                <w:bCs/>
-                <w:sz w:val="28"/>
-                <w:szCs w:val="28"/>
-              </w:rPr>
-              <w:t xml:space="preserve"> No. </w:t>
+              <w:t xml:space="preserve">Padam No. </w:t>
             </w:r>
             <w:r>
               <w:rPr>
@@ -4544,6 +4330,42 @@
         </w:tc>
       </w:tr>
     </w:tbl>
+    <w:p>
+      <w:pPr>
+        <w:jc w:val="center"/>
+        <w:rPr>
+          <w:b/>
+          <w:bCs/>
+          <w:sz w:val="32"/>
+          <w:szCs w:val="32"/>
+          <w:u w:val="single"/>
+        </w:rPr>
+      </w:pPr>
+    </w:p>
+    <w:p>
+      <w:pPr>
+        <w:jc w:val="center"/>
+        <w:rPr>
+          <w:b/>
+          <w:bCs/>
+          <w:sz w:val="32"/>
+          <w:szCs w:val="32"/>
+          <w:u w:val="single"/>
+        </w:rPr>
+      </w:pPr>
+    </w:p>
+    <w:p>
+      <w:pPr>
+        <w:jc w:val="center"/>
+        <w:rPr>
+          <w:b/>
+          <w:bCs/>
+          <w:sz w:val="32"/>
+          <w:szCs w:val="32"/>
+          <w:u w:val="single"/>
+        </w:rPr>
+      </w:pPr>
+    </w:p>
     <w:p>
       <w:pPr>
         <w:jc w:val="center"/>
@@ -4587,51 +4409,8 @@
           <w:szCs w:val="32"/>
           <w:u w:val="single"/>
         </w:rPr>
-        <w:t xml:space="preserve">TS </w:t>
-      </w:r>
-      <w:proofErr w:type="spellStart"/>
-      <w:r>
-        <w:rPr>
-          <w:b/>
-          <w:bCs/>
-          <w:sz w:val="32"/>
-          <w:szCs w:val="32"/>
-          <w:u w:val="single"/>
-        </w:rPr>
-        <w:t>Pada</w:t>
-      </w:r>
-      <w:proofErr w:type="spellEnd"/>
-      <w:r>
-        <w:rPr>
-          <w:b/>
-          <w:bCs/>
-          <w:sz w:val="32"/>
-          <w:szCs w:val="32"/>
-          <w:u w:val="single"/>
-        </w:rPr>
-        <w:t xml:space="preserve"> </w:t>
-      </w:r>
-      <w:proofErr w:type="spellStart"/>
-      <w:r>
-        <w:rPr>
-          <w:b/>
-          <w:bCs/>
-          <w:sz w:val="32"/>
-          <w:szCs w:val="32"/>
-          <w:u w:val="single"/>
-        </w:rPr>
-        <w:t>Paatam</w:t>
-      </w:r>
-      <w:proofErr w:type="spellEnd"/>
-      <w:r>
-        <w:rPr>
-          <w:b/>
-          <w:bCs/>
-          <w:sz w:val="32"/>
-          <w:szCs w:val="32"/>
-          <w:u w:val="single"/>
-        </w:rPr>
-        <w:t xml:space="preserve"> – TS 6.3 Sanskrit co</w:t>
+        <w:lastRenderedPageBreak/>
+        <w:t>TS Pada Paatam – TS 6.3 Sanskrit co</w:t>
       </w:r>
       <w:r>
         <w:rPr>
@@ -4864,7 +4643,6 @@
                 <w:sz w:val="28"/>
                 <w:szCs w:val="32"/>
               </w:rPr>
-              <w:lastRenderedPageBreak/>
               <w:t xml:space="preserve">TS 6.3.1.4 - </w:t>
             </w:r>
             <w:proofErr w:type="spellStart"/>
@@ -5976,7 +5754,6 @@
               </w:rPr>
               <w:t xml:space="preserve"> - </w:t>
             </w:r>
-            <w:proofErr w:type="spellStart"/>
             <w:r>
               <w:rPr>
                 <w:rFonts w:cs="Arial"/>
@@ -5986,7 +5763,6 @@
               </w:rPr>
               <w:t>Padam</w:t>
             </w:r>
-            <w:proofErr w:type="spellEnd"/>
           </w:p>
           <w:p>
             <w:pPr>
@@ -6813,6 +6589,7 @@
                 <w:sz w:val="28"/>
                 <w:szCs w:val="32"/>
               </w:rPr>
+              <w:lastRenderedPageBreak/>
               <w:t xml:space="preserve">TS </w:t>
             </w:r>
             <w:r>
@@ -7129,7 +6906,6 @@
               </w:rPr>
               <w:t xml:space="preserve"> - </w:t>
             </w:r>
-            <w:proofErr w:type="spellStart"/>
             <w:r>
               <w:rPr>
                 <w:rFonts w:cs="Arial"/>
@@ -7139,7 +6915,6 @@
               </w:rPr>
               <w:t>Padam</w:t>
             </w:r>
-            <w:proofErr w:type="spellEnd"/>
           </w:p>
           <w:p>
             <w:pPr>
@@ -7342,7 +7117,6 @@
                 <w:sz w:val="40"/>
                 <w:szCs w:val="40"/>
               </w:rPr>
-              <w:lastRenderedPageBreak/>
               <w:t>AÉ</w:t>
             </w:r>
             <w:r>
@@ -7420,7 +7194,6 @@
                 <w:sz w:val="40"/>
                 <w:szCs w:val="40"/>
               </w:rPr>
-              <w:lastRenderedPageBreak/>
               <w:t>AÉ</w:t>
             </w:r>
             <w:r>
@@ -7657,7 +7430,6 @@
               </w:rPr>
               <w:t xml:space="preserve"> - </w:t>
             </w:r>
-            <w:proofErr w:type="spellStart"/>
             <w:r>
               <w:rPr>
                 <w:rFonts w:cs="Arial"/>
@@ -7667,7 +7439,6 @@
               </w:rPr>
               <w:t>Padam</w:t>
             </w:r>
-            <w:proofErr w:type="spellEnd"/>
           </w:p>
           <w:p>
             <w:pPr>
@@ -8894,6 +8665,7 @@
                 <w:sz w:val="28"/>
                 <w:szCs w:val="32"/>
               </w:rPr>
+              <w:lastRenderedPageBreak/>
               <w:t xml:space="preserve">TS </w:t>
             </w:r>
             <w:r>
@@ -9139,7 +8911,6 @@
               </w:rPr>
               <w:t xml:space="preserve"> - </w:t>
             </w:r>
-            <w:proofErr w:type="spellStart"/>
             <w:r>
               <w:rPr>
                 <w:rFonts w:cs="Arial"/>
@@ -9149,7 +8920,6 @@
               </w:rPr>
               <w:t>Padam</w:t>
             </w:r>
-            <w:proofErr w:type="spellEnd"/>
           </w:p>
           <w:p>
             <w:pPr>
@@ -9318,7 +9088,6 @@
                 <w:szCs w:val="40"/>
                 <w:highlight w:val="yellow"/>
               </w:rPr>
-              <w:lastRenderedPageBreak/>
               <w:t>E</w:t>
             </w:r>
             <w:r>
@@ -9488,7 +9257,6 @@
                 <w:sz w:val="40"/>
                 <w:szCs w:val="40"/>
               </w:rPr>
-              <w:lastRenderedPageBreak/>
               <w:t>S</w:t>
             </w:r>
             <w:r>
@@ -9582,7 +9350,6 @@
                 <w:szCs w:val="40"/>
                 <w:highlight w:val="green"/>
               </w:rPr>
-              <w:lastRenderedPageBreak/>
               <w:t>F</w:t>
             </w:r>
             <w:r>
@@ -9804,7 +9571,6 @@
                 <w:sz w:val="28"/>
                 <w:szCs w:val="32"/>
               </w:rPr>
-              <w:lastRenderedPageBreak/>
               <w:t xml:space="preserve">TS </w:t>
             </w:r>
             <w:r>
@@ -10637,6 +10403,7 @@
           <w:szCs w:val="32"/>
           <w:u w:val="single"/>
         </w:rPr>
+        <w:lastRenderedPageBreak/>
         <w:t>TS</w:t>
       </w:r>
       <w:r>
@@ -10647,42 +10414,8 @@
           <w:szCs w:val="32"/>
           <w:u w:val="single"/>
         </w:rPr>
-        <w:t xml:space="preserve"> </w:t>
+        <w:t xml:space="preserve"> Pada Paatam</w:t>
       </w:r>
-      <w:proofErr w:type="spellStart"/>
-      <w:r>
-        <w:rPr>
-          <w:b/>
-          <w:bCs/>
-          <w:sz w:val="32"/>
-          <w:szCs w:val="32"/>
-          <w:u w:val="single"/>
-        </w:rPr>
-        <w:t>Pada</w:t>
-      </w:r>
-      <w:proofErr w:type="spellEnd"/>
-      <w:r>
-        <w:rPr>
-          <w:b/>
-          <w:bCs/>
-          <w:sz w:val="32"/>
-          <w:szCs w:val="32"/>
-          <w:u w:val="single"/>
-        </w:rPr>
-        <w:t xml:space="preserve"> </w:t>
-      </w:r>
-      <w:proofErr w:type="spellStart"/>
-      <w:r>
-        <w:rPr>
-          <w:b/>
-          <w:bCs/>
-          <w:sz w:val="32"/>
-          <w:szCs w:val="32"/>
-          <w:u w:val="single"/>
-        </w:rPr>
-        <w:t>Paatam</w:t>
-      </w:r>
-      <w:proofErr w:type="spellEnd"/>
       <w:r>
         <w:rPr>
           <w:b/>
@@ -11010,7 +10743,6 @@
                 <w:szCs w:val="28"/>
                 <w:lang w:bidi="ta-IN"/>
               </w:rPr>
-              <w:lastRenderedPageBreak/>
               <w:t xml:space="preserve">6.3.6.1 </w:t>
             </w:r>
             <w:r>
@@ -11020,19 +10752,8 @@
                 <w:szCs w:val="28"/>
                 <w:lang w:bidi="ta-IN"/>
               </w:rPr>
-              <w:t xml:space="preserve">– </w:t>
-            </w:r>
-            <w:proofErr w:type="spellStart"/>
-            <w:r>
-              <w:rPr>
-                <w:rFonts w:cs="Latha"/>
-                <w:sz w:val="28"/>
-                <w:szCs w:val="28"/>
-                <w:lang w:bidi="ta-IN"/>
-              </w:rPr>
-              <w:t>Padam</w:t>
-            </w:r>
-            <w:proofErr w:type="spellEnd"/>
+              <w:t>– Padam</w:t>
+            </w:r>
           </w:p>
           <w:p>
             <w:pPr>
@@ -11313,19 +11034,8 @@
                 <w:szCs w:val="28"/>
                 <w:lang w:bidi="ta-IN"/>
               </w:rPr>
-              <w:t xml:space="preserve">– </w:t>
-            </w:r>
-            <w:proofErr w:type="spellStart"/>
-            <w:r>
-              <w:rPr>
-                <w:rFonts w:cs="Latha"/>
-                <w:sz w:val="28"/>
-                <w:szCs w:val="28"/>
-                <w:lang w:bidi="ta-IN"/>
-              </w:rPr>
-              <w:t>Padam</w:t>
-            </w:r>
-            <w:proofErr w:type="spellEnd"/>
+              <w:t>– Padam</w:t>
+            </w:r>
           </w:p>
           <w:p>
             <w:pPr>
@@ -11604,7 +11314,7 @@
 </file>
 
 <file path=word/endnotes.xml><?xml version="1.0" encoding="utf-8"?>
-<w:endnotes xmlns:wpc="http://schemas.microsoft.com/office/word/2010/wordprocessingCanvas" xmlns:cx="http://schemas.microsoft.com/office/drawing/2014/chartex" xmlns:cx1="http://schemas.microsoft.com/office/drawing/2015/9/8/chartex" xmlns:mc="http://schemas.openxmlformats.org/markup-compatibility/2006" xmlns:o="urn:schemas-microsoft-com:office:office" xmlns:r="http://schemas.openxmlformats.org/officeDocument/2006/relationships" xmlns:m="http://schemas.openxmlformats.org/officeDocument/2006/math" xmlns:v="urn:schemas-microsoft-com:vml" xmlns:wp14="http://schemas.microsoft.com/office/word/2010/wordprocessingDrawing" xmlns:wp="http://schemas.openxmlformats.org/drawingml/2006/wordprocessingDrawing" xmlns:w10="urn:schemas-microsoft-com:office:word" xmlns:w="http://schemas.openxmlformats.org/wordprocessingml/2006/main" xmlns:w14="http://schemas.microsoft.com/office/word/2010/wordml" xmlns:w15="http://schemas.microsoft.com/office/word/2012/wordml" xmlns:w16se="http://schemas.microsoft.com/office/word/2015/wordml/symex" xmlns:wpg="http://schemas.microsoft.com/office/word/2010/wordprocessingGroup" xmlns:wpi="http://schemas.microsoft.com/office/word/2010/wordprocessingInk" xmlns:wne="http://schemas.microsoft.com/office/word/2006/wordml" xmlns:wps="http://schemas.microsoft.com/office/word/2010/wordprocessingShape" mc:Ignorable="w14 w15 w16se wp14">
+<w:endnotes xmlns:wpc="http://schemas.microsoft.com/office/word/2010/wordprocessingCanvas" xmlns:cx="http://schemas.microsoft.com/office/drawing/2014/chartex" xmlns:cx1="http://schemas.microsoft.com/office/drawing/2015/9/8/chartex" xmlns:cx2="http://schemas.microsoft.com/office/drawing/2015/10/21/chartex" xmlns:cx3="http://schemas.microsoft.com/office/drawing/2016/5/9/chartex" xmlns:cx4="http://schemas.microsoft.com/office/drawing/2016/5/10/chartex" xmlns:cx5="http://schemas.microsoft.com/office/drawing/2016/5/11/chartex" xmlns:cx6="http://schemas.microsoft.com/office/drawing/2016/5/12/chartex" xmlns:cx7="http://schemas.microsoft.com/office/drawing/2016/5/13/chartex" xmlns:cx8="http://schemas.microsoft.com/office/drawing/2016/5/14/chartex" xmlns:mc="http://schemas.openxmlformats.org/markup-compatibility/2006" xmlns:aink="http://schemas.microsoft.com/office/drawing/2016/ink" xmlns:am3d="http://schemas.microsoft.com/office/drawing/2017/model3d" xmlns:o="urn:schemas-microsoft-com:office:office" xmlns:r="http://schemas.openxmlformats.org/officeDocument/2006/relationships" xmlns:m="http://schemas.openxmlformats.org/officeDocument/2006/math" xmlns:v="urn:schemas-microsoft-com:vml" xmlns:wp14="http://schemas.microsoft.com/office/word/2010/wordprocessingDrawing" xmlns:wp="http://schemas.openxmlformats.org/drawingml/2006/wordprocessingDrawing" xmlns:w10="urn:schemas-microsoft-com:office:word" xmlns:w="http://schemas.openxmlformats.org/wordprocessingml/2006/main" xmlns:w14="http://schemas.microsoft.com/office/word/2010/wordml" xmlns:w15="http://schemas.microsoft.com/office/word/2012/wordml" xmlns:w16cex="http://schemas.microsoft.com/office/word/2018/wordml/cex" xmlns:w16cid="http://schemas.microsoft.com/office/word/2016/wordml/cid" xmlns:w16="http://schemas.microsoft.com/office/word/2018/wordml" xmlns:w16sdtdh="http://schemas.microsoft.com/office/word/2020/wordml/sdtdatahash" xmlns:w16se="http://schemas.microsoft.com/office/word/2015/wordml/symex" xmlns:wpg="http://schemas.microsoft.com/office/word/2010/wordprocessingGroup" xmlns:wpi="http://schemas.microsoft.com/office/word/2010/wordprocessingInk" xmlns:wne="http://schemas.microsoft.com/office/word/2006/wordml" xmlns:wps="http://schemas.microsoft.com/office/word/2010/wordprocessingShape" mc:Ignorable="w14 w15 w16se w16cid w16 w16cex w16sdtdh wp14">
   <w:endnote w:type="separator" w:id="-1">
     <w:p>
       <w:pPr>
@@ -11629,7 +11339,7 @@
 </file>
 
 <file path=word/footer1.xml><?xml version="1.0" encoding="utf-8"?>
-<w:ftr xmlns:wpc="http://schemas.microsoft.com/office/word/2010/wordprocessingCanvas" xmlns:cx="http://schemas.microsoft.com/office/drawing/2014/chartex" xmlns:cx1="http://schemas.microsoft.com/office/drawing/2015/9/8/chartex" xmlns:mc="http://schemas.openxmlformats.org/markup-compatibility/2006" xmlns:o="urn:schemas-microsoft-com:office:office" xmlns:r="http://schemas.openxmlformats.org/officeDocument/2006/relationships" xmlns:m="http://schemas.openxmlformats.org/officeDocument/2006/math" xmlns:v="urn:schemas-microsoft-com:vml" xmlns:wp14="http://schemas.microsoft.com/office/word/2010/wordprocessingDrawing" xmlns:wp="http://schemas.openxmlformats.org/drawingml/2006/wordprocessingDrawing" xmlns:w10="urn:schemas-microsoft-com:office:word" xmlns:w="http://schemas.openxmlformats.org/wordprocessingml/2006/main" xmlns:w14="http://schemas.microsoft.com/office/word/2010/wordml" xmlns:w15="http://schemas.microsoft.com/office/word/2012/wordml" xmlns:w16se="http://schemas.microsoft.com/office/word/2015/wordml/symex" xmlns:wpg="http://schemas.microsoft.com/office/word/2010/wordprocessingGroup" xmlns:wpi="http://schemas.microsoft.com/office/word/2010/wordprocessingInk" xmlns:wne="http://schemas.microsoft.com/office/word/2006/wordml" xmlns:wps="http://schemas.microsoft.com/office/word/2010/wordprocessingShape" mc:Ignorable="w14 w15 w16se wp14">
+<w:ftr xmlns:wpc="http://schemas.microsoft.com/office/word/2010/wordprocessingCanvas" xmlns:cx="http://schemas.microsoft.com/office/drawing/2014/chartex" xmlns:cx1="http://schemas.microsoft.com/office/drawing/2015/9/8/chartex" xmlns:cx2="http://schemas.microsoft.com/office/drawing/2015/10/21/chartex" xmlns:cx3="http://schemas.microsoft.com/office/drawing/2016/5/9/chartex" xmlns:cx4="http://schemas.microsoft.com/office/drawing/2016/5/10/chartex" xmlns:cx5="http://schemas.microsoft.com/office/drawing/2016/5/11/chartex" xmlns:cx6="http://schemas.microsoft.com/office/drawing/2016/5/12/chartex" xmlns:cx7="http://schemas.microsoft.com/office/drawing/2016/5/13/chartex" xmlns:cx8="http://schemas.microsoft.com/office/drawing/2016/5/14/chartex" xmlns:mc="http://schemas.openxmlformats.org/markup-compatibility/2006" xmlns:aink="http://schemas.microsoft.com/office/drawing/2016/ink" xmlns:am3d="http://schemas.microsoft.com/office/drawing/2017/model3d" xmlns:o="urn:schemas-microsoft-com:office:office" xmlns:r="http://schemas.openxmlformats.org/officeDocument/2006/relationships" xmlns:m="http://schemas.openxmlformats.org/officeDocument/2006/math" xmlns:v="urn:schemas-microsoft-com:vml" xmlns:wp14="http://schemas.microsoft.com/office/word/2010/wordprocessingDrawing" xmlns:wp="http://schemas.openxmlformats.org/drawingml/2006/wordprocessingDrawing" xmlns:w10="urn:schemas-microsoft-com:office:word" xmlns:w="http://schemas.openxmlformats.org/wordprocessingml/2006/main" xmlns:w14="http://schemas.microsoft.com/office/word/2010/wordml" xmlns:w15="http://schemas.microsoft.com/office/word/2012/wordml" xmlns:w16cex="http://schemas.microsoft.com/office/word/2018/wordml/cex" xmlns:w16cid="http://schemas.microsoft.com/office/word/2016/wordml/cid" xmlns:w16="http://schemas.microsoft.com/office/word/2018/wordml" xmlns:w16sdtdh="http://schemas.microsoft.com/office/word/2020/wordml/sdtdatahash" xmlns:w16se="http://schemas.microsoft.com/office/word/2015/wordml/symex" xmlns:wpg="http://schemas.microsoft.com/office/word/2010/wordprocessingGroup" xmlns:wpi="http://schemas.microsoft.com/office/word/2010/wordprocessingInk" xmlns:wne="http://schemas.microsoft.com/office/word/2006/wordml" xmlns:wps="http://schemas.microsoft.com/office/word/2010/wordprocessingShape" mc:Ignorable="w14 w15 w16se w16cid w16 w16cex w16sdtdh wp14">
   <w:p>
     <w:pPr>
       <w:pBdr>
@@ -11810,7 +11520,7 @@
 </file>
 
 <file path=word/footer2.xml><?xml version="1.0" encoding="utf-8"?>
-<w:ftr xmlns:wpc="http://schemas.microsoft.com/office/word/2010/wordprocessingCanvas" xmlns:cx="http://schemas.microsoft.com/office/drawing/2014/chartex" xmlns:cx1="http://schemas.microsoft.com/office/drawing/2015/9/8/chartex" xmlns:mc="http://schemas.openxmlformats.org/markup-compatibility/2006" xmlns:o="urn:schemas-microsoft-com:office:office" xmlns:r="http://schemas.openxmlformats.org/officeDocument/2006/relationships" xmlns:m="http://schemas.openxmlformats.org/officeDocument/2006/math" xmlns:v="urn:schemas-microsoft-com:vml" xmlns:wp14="http://schemas.microsoft.com/office/word/2010/wordprocessingDrawing" xmlns:wp="http://schemas.openxmlformats.org/drawingml/2006/wordprocessingDrawing" xmlns:w10="urn:schemas-microsoft-com:office:word" xmlns:w="http://schemas.openxmlformats.org/wordprocessingml/2006/main" xmlns:w14="http://schemas.microsoft.com/office/word/2010/wordml" xmlns:w15="http://schemas.microsoft.com/office/word/2012/wordml" xmlns:w16se="http://schemas.microsoft.com/office/word/2015/wordml/symex" xmlns:wpg="http://schemas.microsoft.com/office/word/2010/wordprocessingGroup" xmlns:wpi="http://schemas.microsoft.com/office/word/2010/wordprocessingInk" xmlns:wne="http://schemas.microsoft.com/office/word/2006/wordml" xmlns:wps="http://schemas.microsoft.com/office/word/2010/wordprocessingShape" mc:Ignorable="w14 w15 w16se wp14">
+<w:ftr xmlns:wpc="http://schemas.microsoft.com/office/word/2010/wordprocessingCanvas" xmlns:cx="http://schemas.microsoft.com/office/drawing/2014/chartex" xmlns:cx1="http://schemas.microsoft.com/office/drawing/2015/9/8/chartex" xmlns:cx2="http://schemas.microsoft.com/office/drawing/2015/10/21/chartex" xmlns:cx3="http://schemas.microsoft.com/office/drawing/2016/5/9/chartex" xmlns:cx4="http://schemas.microsoft.com/office/drawing/2016/5/10/chartex" xmlns:cx5="http://schemas.microsoft.com/office/drawing/2016/5/11/chartex" xmlns:cx6="http://schemas.microsoft.com/office/drawing/2016/5/12/chartex" xmlns:cx7="http://schemas.microsoft.com/office/drawing/2016/5/13/chartex" xmlns:cx8="http://schemas.microsoft.com/office/drawing/2016/5/14/chartex" xmlns:mc="http://schemas.openxmlformats.org/markup-compatibility/2006" xmlns:aink="http://schemas.microsoft.com/office/drawing/2016/ink" xmlns:am3d="http://schemas.microsoft.com/office/drawing/2017/model3d" xmlns:o="urn:schemas-microsoft-com:office:office" xmlns:r="http://schemas.openxmlformats.org/officeDocument/2006/relationships" xmlns:m="http://schemas.openxmlformats.org/officeDocument/2006/math" xmlns:v="urn:schemas-microsoft-com:vml" xmlns:wp14="http://schemas.microsoft.com/office/word/2010/wordprocessingDrawing" xmlns:wp="http://schemas.openxmlformats.org/drawingml/2006/wordprocessingDrawing" xmlns:w10="urn:schemas-microsoft-com:office:word" xmlns:w="http://schemas.openxmlformats.org/wordprocessingml/2006/main" xmlns:w14="http://schemas.microsoft.com/office/word/2010/wordml" xmlns:w15="http://schemas.microsoft.com/office/word/2012/wordml" xmlns:w16cex="http://schemas.microsoft.com/office/word/2018/wordml/cex" xmlns:w16cid="http://schemas.microsoft.com/office/word/2016/wordml/cid" xmlns:w16="http://schemas.microsoft.com/office/word/2018/wordml" xmlns:w16sdtdh="http://schemas.microsoft.com/office/word/2020/wordml/sdtdatahash" xmlns:w16se="http://schemas.microsoft.com/office/word/2015/wordml/symex" xmlns:wpg="http://schemas.microsoft.com/office/word/2010/wordprocessingGroup" xmlns:wpi="http://schemas.microsoft.com/office/word/2010/wordprocessingInk" xmlns:wne="http://schemas.microsoft.com/office/word/2006/wordml" xmlns:wps="http://schemas.microsoft.com/office/word/2010/wordprocessingShape" mc:Ignorable="w14 w15 w16se w16cid w16 w16cex w16sdtdh wp14">
   <w:p>
     <w:pPr>
       <w:pBdr>
@@ -12005,7 +11715,7 @@
 </file>
 
 <file path=word/footnotes.xml><?xml version="1.0" encoding="utf-8"?>
-<w:footnotes xmlns:wpc="http://schemas.microsoft.com/office/word/2010/wordprocessingCanvas" xmlns:cx="http://schemas.microsoft.com/office/drawing/2014/chartex" xmlns:cx1="http://schemas.microsoft.com/office/drawing/2015/9/8/chartex" xmlns:mc="http://schemas.openxmlformats.org/markup-compatibility/2006" xmlns:o="urn:schemas-microsoft-com:office:office" xmlns:r="http://schemas.openxmlformats.org/officeDocument/2006/relationships" xmlns:m="http://schemas.openxmlformats.org/officeDocument/2006/math" xmlns:v="urn:schemas-microsoft-com:vml" xmlns:wp14="http://schemas.microsoft.com/office/word/2010/wordprocessingDrawing" xmlns:wp="http://schemas.openxmlformats.org/drawingml/2006/wordprocessingDrawing" xmlns:w10="urn:schemas-microsoft-com:office:word" xmlns:w="http://schemas.openxmlformats.org/wordprocessingml/2006/main" xmlns:w14="http://schemas.microsoft.com/office/word/2010/wordml" xmlns:w15="http://schemas.microsoft.com/office/word/2012/wordml" xmlns:w16se="http://schemas.microsoft.com/office/word/2015/wordml/symex" xmlns:wpg="http://schemas.microsoft.com/office/word/2010/wordprocessingGroup" xmlns:wpi="http://schemas.microsoft.com/office/word/2010/wordprocessingInk" xmlns:wne="http://schemas.microsoft.com/office/word/2006/wordml" xmlns:wps="http://schemas.microsoft.com/office/word/2010/wordprocessingShape" mc:Ignorable="w14 w15 w16se wp14">
+<w:footnotes xmlns:wpc="http://schemas.microsoft.com/office/word/2010/wordprocessingCanvas" xmlns:cx="http://schemas.microsoft.com/office/drawing/2014/chartex" xmlns:cx1="http://schemas.microsoft.com/office/drawing/2015/9/8/chartex" xmlns:cx2="http://schemas.microsoft.com/office/drawing/2015/10/21/chartex" xmlns:cx3="http://schemas.microsoft.com/office/drawing/2016/5/9/chartex" xmlns:cx4="http://schemas.microsoft.com/office/drawing/2016/5/10/chartex" xmlns:cx5="http://schemas.microsoft.com/office/drawing/2016/5/11/chartex" xmlns:cx6="http://schemas.microsoft.com/office/drawing/2016/5/12/chartex" xmlns:cx7="http://schemas.microsoft.com/office/drawing/2016/5/13/chartex" xmlns:cx8="http://schemas.microsoft.com/office/drawing/2016/5/14/chartex" xmlns:mc="http://schemas.openxmlformats.org/markup-compatibility/2006" xmlns:aink="http://schemas.microsoft.com/office/drawing/2016/ink" xmlns:am3d="http://schemas.microsoft.com/office/drawing/2017/model3d" xmlns:o="urn:schemas-microsoft-com:office:office" xmlns:r="http://schemas.openxmlformats.org/officeDocument/2006/relationships" xmlns:m="http://schemas.openxmlformats.org/officeDocument/2006/math" xmlns:v="urn:schemas-microsoft-com:vml" xmlns:wp14="http://schemas.microsoft.com/office/word/2010/wordprocessingDrawing" xmlns:wp="http://schemas.openxmlformats.org/drawingml/2006/wordprocessingDrawing" xmlns:w10="urn:schemas-microsoft-com:office:word" xmlns:w="http://schemas.openxmlformats.org/wordprocessingml/2006/main" xmlns:w14="http://schemas.microsoft.com/office/word/2010/wordml" xmlns:w15="http://schemas.microsoft.com/office/word/2012/wordml" xmlns:w16cex="http://schemas.microsoft.com/office/word/2018/wordml/cex" xmlns:w16cid="http://schemas.microsoft.com/office/word/2016/wordml/cid" xmlns:w16="http://schemas.microsoft.com/office/word/2018/wordml" xmlns:w16sdtdh="http://schemas.microsoft.com/office/word/2020/wordml/sdtdatahash" xmlns:w16se="http://schemas.microsoft.com/office/word/2015/wordml/symex" xmlns:wpg="http://schemas.microsoft.com/office/word/2010/wordprocessingGroup" xmlns:wpi="http://schemas.microsoft.com/office/word/2010/wordprocessingInk" xmlns:wne="http://schemas.microsoft.com/office/word/2006/wordml" xmlns:wps="http://schemas.microsoft.com/office/word/2010/wordprocessingShape" mc:Ignorable="w14 w15 w16se w16cid w16 w16cex w16sdtdh wp14">
   <w:footnote w:type="separator" w:id="-1">
     <w:p>
       <w:pPr>
@@ -12030,7 +11740,7 @@
 </file>
 
 <file path=word/header1.xml><?xml version="1.0" encoding="utf-8"?>
-<w:hdr xmlns:wpc="http://schemas.microsoft.com/office/word/2010/wordprocessingCanvas" xmlns:cx="http://schemas.microsoft.com/office/drawing/2014/chartex" xmlns:cx1="http://schemas.microsoft.com/office/drawing/2015/9/8/chartex" xmlns:mc="http://schemas.openxmlformats.org/markup-compatibility/2006" xmlns:o="urn:schemas-microsoft-com:office:office" xmlns:r="http://schemas.openxmlformats.org/officeDocument/2006/relationships" xmlns:m="http://schemas.openxmlformats.org/officeDocument/2006/math" xmlns:v="urn:schemas-microsoft-com:vml" xmlns:wp14="http://schemas.microsoft.com/office/word/2010/wordprocessingDrawing" xmlns:wp="http://schemas.openxmlformats.org/drawingml/2006/wordprocessingDrawing" xmlns:w10="urn:schemas-microsoft-com:office:word" xmlns:w="http://schemas.openxmlformats.org/wordprocessingml/2006/main" xmlns:w14="http://schemas.microsoft.com/office/word/2010/wordml" xmlns:w15="http://schemas.microsoft.com/office/word/2012/wordml" xmlns:w16se="http://schemas.microsoft.com/office/word/2015/wordml/symex" xmlns:wpg="http://schemas.microsoft.com/office/word/2010/wordprocessingGroup" xmlns:wpi="http://schemas.microsoft.com/office/word/2010/wordprocessingInk" xmlns:wne="http://schemas.microsoft.com/office/word/2006/wordml" xmlns:wps="http://schemas.microsoft.com/office/word/2010/wordprocessingShape" mc:Ignorable="w14 w15 w16se wp14">
+<w:hdr xmlns:wpc="http://schemas.microsoft.com/office/word/2010/wordprocessingCanvas" xmlns:cx="http://schemas.microsoft.com/office/drawing/2014/chartex" xmlns:cx1="http://schemas.microsoft.com/office/drawing/2015/9/8/chartex" xmlns:cx2="http://schemas.microsoft.com/office/drawing/2015/10/21/chartex" xmlns:cx3="http://schemas.microsoft.com/office/drawing/2016/5/9/chartex" xmlns:cx4="http://schemas.microsoft.com/office/drawing/2016/5/10/chartex" xmlns:cx5="http://schemas.microsoft.com/office/drawing/2016/5/11/chartex" xmlns:cx6="http://schemas.microsoft.com/office/drawing/2016/5/12/chartex" xmlns:cx7="http://schemas.microsoft.com/office/drawing/2016/5/13/chartex" xmlns:cx8="http://schemas.microsoft.com/office/drawing/2016/5/14/chartex" xmlns:mc="http://schemas.openxmlformats.org/markup-compatibility/2006" xmlns:aink="http://schemas.microsoft.com/office/drawing/2016/ink" xmlns:am3d="http://schemas.microsoft.com/office/drawing/2017/model3d" xmlns:o="urn:schemas-microsoft-com:office:office" xmlns:r="http://schemas.openxmlformats.org/officeDocument/2006/relationships" xmlns:m="http://schemas.openxmlformats.org/officeDocument/2006/math" xmlns:v="urn:schemas-microsoft-com:vml" xmlns:wp14="http://schemas.microsoft.com/office/word/2010/wordprocessingDrawing" xmlns:wp="http://schemas.openxmlformats.org/drawingml/2006/wordprocessingDrawing" xmlns:w10="urn:schemas-microsoft-com:office:word" xmlns:w="http://schemas.openxmlformats.org/wordprocessingml/2006/main" xmlns:w14="http://schemas.microsoft.com/office/word/2010/wordml" xmlns:w15="http://schemas.microsoft.com/office/word/2012/wordml" xmlns:w16cex="http://schemas.microsoft.com/office/word/2018/wordml/cex" xmlns:w16cid="http://schemas.microsoft.com/office/word/2016/wordml/cid" xmlns:w16="http://schemas.microsoft.com/office/word/2018/wordml" xmlns:w16sdtdh="http://schemas.microsoft.com/office/word/2020/wordml/sdtdatahash" xmlns:w16se="http://schemas.microsoft.com/office/word/2015/wordml/symex" xmlns:wpg="http://schemas.microsoft.com/office/word/2010/wordprocessingGroup" xmlns:wpi="http://schemas.microsoft.com/office/word/2010/wordprocessingInk" xmlns:wne="http://schemas.microsoft.com/office/word/2006/wordml" xmlns:wps="http://schemas.microsoft.com/office/word/2010/wordprocessingShape" mc:Ignorable="w14 w15 w16se w16cid w16 w16cex w16sdtdh wp14">
   <w:p>
     <w:pPr>
       <w:pStyle w:val="Header"/>
@@ -12043,7 +11753,7 @@
 </file>
 
 <file path=word/header2.xml><?xml version="1.0" encoding="utf-8"?>
-<w:hdr xmlns:wpc="http://schemas.microsoft.com/office/word/2010/wordprocessingCanvas" xmlns:cx="http://schemas.microsoft.com/office/drawing/2014/chartex" xmlns:cx1="http://schemas.microsoft.com/office/drawing/2015/9/8/chartex" xmlns:mc="http://schemas.openxmlformats.org/markup-compatibility/2006" xmlns:o="urn:schemas-microsoft-com:office:office" xmlns:r="http://schemas.openxmlformats.org/officeDocument/2006/relationships" xmlns:m="http://schemas.openxmlformats.org/officeDocument/2006/math" xmlns:v="urn:schemas-microsoft-com:vml" xmlns:wp14="http://schemas.microsoft.com/office/word/2010/wordprocessingDrawing" xmlns:wp="http://schemas.openxmlformats.org/drawingml/2006/wordprocessingDrawing" xmlns:w10="urn:schemas-microsoft-com:office:word" xmlns:w="http://schemas.openxmlformats.org/wordprocessingml/2006/main" xmlns:w14="http://schemas.microsoft.com/office/word/2010/wordml" xmlns:w15="http://schemas.microsoft.com/office/word/2012/wordml" xmlns:w16se="http://schemas.microsoft.com/office/word/2015/wordml/symex" xmlns:wpg="http://schemas.microsoft.com/office/word/2010/wordprocessingGroup" xmlns:wpi="http://schemas.microsoft.com/office/word/2010/wordprocessingInk" xmlns:wne="http://schemas.microsoft.com/office/word/2006/wordml" xmlns:wps="http://schemas.microsoft.com/office/word/2010/wordprocessingShape" mc:Ignorable="w14 w15 w16se wp14">
+<w:hdr xmlns:wpc="http://schemas.microsoft.com/office/word/2010/wordprocessingCanvas" xmlns:cx="http://schemas.microsoft.com/office/drawing/2014/chartex" xmlns:cx1="http://schemas.microsoft.com/office/drawing/2015/9/8/chartex" xmlns:cx2="http://schemas.microsoft.com/office/drawing/2015/10/21/chartex" xmlns:cx3="http://schemas.microsoft.com/office/drawing/2016/5/9/chartex" xmlns:cx4="http://schemas.microsoft.com/office/drawing/2016/5/10/chartex" xmlns:cx5="http://schemas.microsoft.com/office/drawing/2016/5/11/chartex" xmlns:cx6="http://schemas.microsoft.com/office/drawing/2016/5/12/chartex" xmlns:cx7="http://schemas.microsoft.com/office/drawing/2016/5/13/chartex" xmlns:cx8="http://schemas.microsoft.com/office/drawing/2016/5/14/chartex" xmlns:mc="http://schemas.openxmlformats.org/markup-compatibility/2006" xmlns:aink="http://schemas.microsoft.com/office/drawing/2016/ink" xmlns:am3d="http://schemas.microsoft.com/office/drawing/2017/model3d" xmlns:o="urn:schemas-microsoft-com:office:office" xmlns:r="http://schemas.openxmlformats.org/officeDocument/2006/relationships" xmlns:m="http://schemas.openxmlformats.org/officeDocument/2006/math" xmlns:v="urn:schemas-microsoft-com:vml" xmlns:wp14="http://schemas.microsoft.com/office/word/2010/wordprocessingDrawing" xmlns:wp="http://schemas.openxmlformats.org/drawingml/2006/wordprocessingDrawing" xmlns:w10="urn:schemas-microsoft-com:office:word" xmlns:w="http://schemas.openxmlformats.org/wordprocessingml/2006/main" xmlns:w14="http://schemas.microsoft.com/office/word/2010/wordml" xmlns:w15="http://schemas.microsoft.com/office/word/2012/wordml" xmlns:w16cex="http://schemas.microsoft.com/office/word/2018/wordml/cex" xmlns:w16cid="http://schemas.microsoft.com/office/word/2016/wordml/cid" xmlns:w16="http://schemas.microsoft.com/office/word/2018/wordml" xmlns:w16sdtdh="http://schemas.microsoft.com/office/word/2020/wordml/sdtdatahash" xmlns:w16se="http://schemas.microsoft.com/office/word/2015/wordml/symex" xmlns:wpg="http://schemas.microsoft.com/office/word/2010/wordprocessingGroup" xmlns:wpi="http://schemas.microsoft.com/office/word/2010/wordprocessingInk" xmlns:wne="http://schemas.microsoft.com/office/word/2006/wordml" xmlns:wps="http://schemas.microsoft.com/office/word/2010/wordprocessingShape" mc:Ignorable="w14 w15 w16se w16cid w16 w16cex w16sdtdh wp14">
   <w:p>
     <w:pPr>
       <w:pStyle w:val="Header"/>
@@ -12056,7 +11766,7 @@
 </file>
 
 <file path=word/styles.xml><?xml version="1.0" encoding="utf-8"?>
-<w:styles xmlns:mc="http://schemas.openxmlformats.org/markup-compatibility/2006" xmlns:r="http://schemas.openxmlformats.org/officeDocument/2006/relationships" xmlns:w="http://schemas.openxmlformats.org/wordprocessingml/2006/main" xmlns:w14="http://schemas.microsoft.com/office/word/2010/wordml" xmlns:w15="http://schemas.microsoft.com/office/word/2012/wordml" xmlns:w16se="http://schemas.microsoft.com/office/word/2015/wordml/symex" mc:Ignorable="w14 w15 w16se">
+<w:styles xmlns:mc="http://schemas.openxmlformats.org/markup-compatibility/2006" xmlns:r="http://schemas.openxmlformats.org/officeDocument/2006/relationships" xmlns:w="http://schemas.openxmlformats.org/wordprocessingml/2006/main" xmlns:w14="http://schemas.microsoft.com/office/word/2010/wordml" xmlns:w15="http://schemas.microsoft.com/office/word/2012/wordml" xmlns:w16cex="http://schemas.microsoft.com/office/word/2018/wordml/cex" xmlns:w16cid="http://schemas.microsoft.com/office/word/2016/wordml/cid" xmlns:w16="http://schemas.microsoft.com/office/word/2018/wordml" xmlns:w16sdtdh="http://schemas.microsoft.com/office/word/2020/wordml/sdtdatahash" xmlns:w16se="http://schemas.microsoft.com/office/word/2015/wordml/symex" mc:Ignorable="w14 w15 w16se w16cid w16 w16cex w16sdtdh">
   <w:docDefaults>
     <w:rPrDefault>
       <w:rPr>
@@ -12066,7 +11776,7 @@
     </w:rPrDefault>
     <w:pPrDefault/>
   </w:docDefaults>
-  <w:latentStyles w:defLockedState="0" w:defUIPriority="99" w:defSemiHidden="0" w:defUnhideWhenUsed="0" w:defQFormat="0" w:count="371">
+  <w:latentStyles w:defLockedState="0" w:defUIPriority="99" w:defSemiHidden="0" w:defUnhideWhenUsed="0" w:defQFormat="0" w:count="376">
     <w:lsdException w:name="Normal" w:uiPriority="0" w:qFormat="1"/>
     <w:lsdException w:name="heading 1" w:uiPriority="9" w:qFormat="1"/>
     <w:lsdException w:name="heading 2" w:semiHidden="1" w:uiPriority="9" w:unhideWhenUsed="1" w:qFormat="1"/>
@@ -12172,7 +11882,6 @@
     <w:lsdException w:name="HTML Sample" w:semiHidden="1" w:unhideWhenUsed="1"/>
     <w:lsdException w:name="HTML Typewriter" w:semiHidden="1" w:unhideWhenUsed="1"/>
     <w:lsdException w:name="HTML Variable" w:semiHidden="1" w:unhideWhenUsed="1"/>
-    <w:lsdException w:name="Normal Table" w:semiHidden="1" w:unhideWhenUsed="1"/>
     <w:lsdException w:name="annotation subject" w:semiHidden="1" w:unhideWhenUsed="1"/>
     <w:lsdException w:name="No List" w:semiHidden="1" w:unhideWhenUsed="1"/>
     <w:lsdException w:name="Outline List 1" w:semiHidden="1" w:unhideWhenUsed="1"/>
@@ -12215,11 +11924,8 @@
     <w:lsdException w:name="Table Contemporary" w:semiHidden="1" w:unhideWhenUsed="1"/>
     <w:lsdException w:name="Table Elegant" w:semiHidden="1" w:unhideWhenUsed="1"/>
     <w:lsdException w:name="Table Professional" w:semiHidden="1" w:unhideWhenUsed="1"/>
-    <w:lsdException w:name="Table Subtle 1" w:semiHidden="1" w:unhideWhenUsed="1"/>
     <w:lsdException w:name="Table Subtle 2" w:semiHidden="1" w:unhideWhenUsed="1"/>
     <w:lsdException w:name="Table Web 1" w:semiHidden="1" w:unhideWhenUsed="1"/>
-    <w:lsdException w:name="Table Web 2" w:semiHidden="1" w:unhideWhenUsed="1"/>
-    <w:lsdException w:name="Table Web 3" w:semiHidden="1" w:unhideWhenUsed="1"/>
     <w:lsdException w:name="Balloon Text" w:semiHidden="1" w:unhideWhenUsed="1"/>
     <w:lsdException w:name="Table Grid" w:uiPriority="59"/>
     <w:lsdException w:name="Table Theme" w:semiHidden="1" w:unhideWhenUsed="1"/>
@@ -12438,6 +12144,11 @@
     <w:lsdException w:name="List Table 5 Dark Accent 6" w:uiPriority="50"/>
     <w:lsdException w:name="List Table 6 Colorful Accent 6" w:uiPriority="51"/>
     <w:lsdException w:name="List Table 7 Colorful Accent 6" w:uiPriority="52"/>
+    <w:lsdException w:name="Mention" w:semiHidden="1" w:unhideWhenUsed="1"/>
+    <w:lsdException w:name="Smart Hyperlink" w:semiHidden="1" w:unhideWhenUsed="1"/>
+    <w:lsdException w:name="Hashtag" w:semiHidden="1" w:unhideWhenUsed="1"/>
+    <w:lsdException w:name="Unresolved Mention" w:semiHidden="1" w:unhideWhenUsed="1"/>
+    <w:lsdException w:name="Smart Link" w:semiHidden="1" w:unhideWhenUsed="1"/>
   </w:latentStyles>
   <w:style w:type="paragraph" w:default="1" w:styleId="Normal">
     <w:name w:val="Normal"/>

</xml_diff>